<commit_message>
rapport complété pour les tests du 2-4 avril (avant la démo 3-4)
</commit_message>
<xml_diff>
--- a/Gestion/Rapports de tests/M1_Ampli.docx
+++ b/Gestion/Rapports de tests/M1_Ampli.docx
@@ -32,8 +32,19 @@
               <w:t xml:space="preserve">Test du circuit </w:t>
             </w:r>
             <w:r>
-              <w:t>d’amplication de l’émetteur piézo</w:t>
-            </w:r>
+              <w:t>d’ampli</w:t>
+            </w:r>
+            <w:r>
+              <w:t>fi</w:t>
+            </w:r>
+            <w:r>
+              <w:t xml:space="preserve">cation de l’émetteur </w:t>
+            </w:r>
+            <w:proofErr w:type="spellStart"/>
+            <w:r>
+              <w:t>piézo</w:t>
+            </w:r>
+            <w:proofErr w:type="spellEnd"/>
           </w:p>
         </w:tc>
         <w:tc>
@@ -436,12 +447,21 @@
                 <w:szCs w:val="24"/>
               </w:rPr>
             </w:pPr>
-            <w:r>
-              <w:rPr>
-                <w:sz w:val="24"/>
-                <w:szCs w:val="24"/>
-              </w:rPr>
-              <w:t>Sweep sinusoïdal de 20-40 kHz</w:t>
+            <w:proofErr w:type="spellStart"/>
+            <w:r>
+              <w:rPr>
+                <w:sz w:val="24"/>
+                <w:szCs w:val="24"/>
+              </w:rPr>
+              <w:t>Sweep</w:t>
+            </w:r>
+            <w:proofErr w:type="spellEnd"/>
+            <w:r>
+              <w:rPr>
+                <w:sz w:val="24"/>
+                <w:szCs w:val="24"/>
+              </w:rPr>
+              <w:t xml:space="preserve"> sinusoïdal de 20-40 kHz</w:t>
             </w:r>
           </w:p>
         </w:tc>
@@ -465,8 +485,18 @@
                 <w:szCs w:val="24"/>
                 <w:lang w:val="en-US"/>
               </w:rPr>
-              <w:t>= 12 Vpeak</w:t>
-            </w:r>
+              <w:t xml:space="preserve">= 12 </w:t>
+            </w:r>
+            <w:proofErr w:type="spellStart"/>
+            <w:r>
+              <w:rPr>
+                <w:sz w:val="24"/>
+                <w:szCs w:val="24"/>
+                <w:lang w:val="en-US"/>
+              </w:rPr>
+              <w:t>Vpeak</w:t>
+            </w:r>
+            <w:proofErr w:type="spellEnd"/>
           </w:p>
         </w:tc>
       </w:tr>
@@ -509,12 +539,21 @@
             <w:tcW w:w="2623" w:type="dxa"/>
           </w:tcPr>
           <w:p>
-            <w:r>
-              <w:rPr>
-                <w:sz w:val="24"/>
-                <w:szCs w:val="24"/>
-              </w:rPr>
-              <w:t>Sweep sinusoïdal de 20-40 kHz</w:t>
+            <w:proofErr w:type="spellStart"/>
+            <w:r>
+              <w:rPr>
+                <w:sz w:val="24"/>
+                <w:szCs w:val="24"/>
+              </w:rPr>
+              <w:t>Sweep</w:t>
+            </w:r>
+            <w:proofErr w:type="spellEnd"/>
+            <w:r>
+              <w:rPr>
+                <w:sz w:val="24"/>
+                <w:szCs w:val="24"/>
+              </w:rPr>
+              <w:t xml:space="preserve"> sinusoïdal de 20-40 kHz</w:t>
             </w:r>
           </w:p>
         </w:tc>
@@ -543,8 +582,17 @@
                 <w:sz w:val="24"/>
                 <w:szCs w:val="24"/>
               </w:rPr>
-              <w:t xml:space="preserve"> 24 Vpeak</w:t>
-            </w:r>
+              <w:t xml:space="preserve"> 24 </w:t>
+            </w:r>
+            <w:proofErr w:type="spellStart"/>
+            <w:r>
+              <w:rPr>
+                <w:sz w:val="24"/>
+                <w:szCs w:val="24"/>
+              </w:rPr>
+              <w:t>Vpeak</w:t>
+            </w:r>
+            <w:proofErr w:type="spellEnd"/>
           </w:p>
         </w:tc>
       </w:tr>
@@ -656,14 +704,46 @@
           <w:sz w:val="24"/>
           <w:szCs w:val="24"/>
         </w:rPr>
-        <w:t xml:space="preserve">Configurer le générateur de fonctions pour avoir un signal sinusoïdal, avec balayage en fréquence (sweep) entre 20-40kHz. L’amplitude du signal doit être telle que l’amplitude générée </w:t>
-      </w:r>
-      <w:r>
-        <w:rPr>
-          <w:sz w:val="24"/>
-          <w:szCs w:val="24"/>
-        </w:rPr>
-        <w:t>par la sortie « speaker » du DSK+US en opération normale (1 Vpeak)</w:t>
+        <w:t>Configurer le générateur de fonctions pour avoir un signal sinusoïdal, avec balayage en fréquence (</w:t>
+      </w:r>
+      <w:proofErr w:type="spellStart"/>
+      <w:r>
+        <w:rPr>
+          <w:sz w:val="24"/>
+          <w:szCs w:val="24"/>
+        </w:rPr>
+        <w:t>sweep</w:t>
+      </w:r>
+      <w:proofErr w:type="spellEnd"/>
+      <w:r>
+        <w:rPr>
+          <w:sz w:val="24"/>
+          <w:szCs w:val="24"/>
+        </w:rPr>
+        <w:t xml:space="preserve">) entre 20-40kHz. L’amplitude du signal doit être telle que l’amplitude générée </w:t>
+      </w:r>
+      <w:r>
+        <w:rPr>
+          <w:sz w:val="24"/>
+          <w:szCs w:val="24"/>
+        </w:rPr>
+        <w:t xml:space="preserve">par la sortie « speaker » du DSK+US en opération normale (1 </w:t>
+      </w:r>
+      <w:proofErr w:type="spellStart"/>
+      <w:r>
+        <w:rPr>
+          <w:sz w:val="24"/>
+          <w:szCs w:val="24"/>
+        </w:rPr>
+        <w:t>Vpeak</w:t>
+      </w:r>
+      <w:proofErr w:type="spellEnd"/>
+      <w:r>
+        <w:rPr>
+          <w:sz w:val="24"/>
+          <w:szCs w:val="24"/>
+        </w:rPr>
+        <w:t>)</w:t>
       </w:r>
     </w:p>
     <w:p>
@@ -751,7 +831,23 @@
           <w:sz w:val="24"/>
           <w:szCs w:val="24"/>
         </w:rPr>
-        <w:t>2 Vpeak à la sortie (pin 7) du U2B</w:t>
+        <w:t xml:space="preserve">2 </w:t>
+      </w:r>
+      <w:proofErr w:type="spellStart"/>
+      <w:r>
+        <w:rPr>
+          <w:sz w:val="24"/>
+          <w:szCs w:val="24"/>
+        </w:rPr>
+        <w:t>Vpeak</w:t>
+      </w:r>
+      <w:proofErr w:type="spellEnd"/>
+      <w:r>
+        <w:rPr>
+          <w:sz w:val="24"/>
+          <w:szCs w:val="24"/>
+        </w:rPr>
+        <w:t xml:space="preserve"> à la sortie (pin 7) du U2B</w:t>
       </w:r>
     </w:p>
     <w:p>
@@ -782,7 +878,23 @@
           <w:sz w:val="24"/>
           <w:szCs w:val="24"/>
         </w:rPr>
-        <w:t>Mesurer l’amplitude de la sortie pour piézo (tension aux bornes de P2). On devrait obtenir le double de l’amplitude</w:t>
+        <w:t xml:space="preserve">Mesurer l’amplitude de la sortie pour </w:t>
+      </w:r>
+      <w:proofErr w:type="spellStart"/>
+      <w:r>
+        <w:rPr>
+          <w:sz w:val="24"/>
+          <w:szCs w:val="24"/>
+        </w:rPr>
+        <w:t>piézo</w:t>
+      </w:r>
+      <w:proofErr w:type="spellEnd"/>
+      <w:r>
+        <w:rPr>
+          <w:sz w:val="24"/>
+          <w:szCs w:val="24"/>
+        </w:rPr>
+        <w:t xml:space="preserve"> (tension aux bornes de P2). On devrait obtenir le double de l’amplitude</w:t>
       </w:r>
       <w:r>
         <w:rPr>
@@ -798,14 +910,28 @@
         </w:rPr>
         <w:t>à</w:t>
       </w:r>
-      <w:bookmarkStart w:id="0" w:name="_GoBack"/>
-      <w:bookmarkEnd w:id="0"/>
-      <w:r>
-        <w:rPr>
-          <w:sz w:val="24"/>
-          <w:szCs w:val="24"/>
-        </w:rPr>
-        <w:t xml:space="preserve"> la sortie de U2B. (12*2 = 24 Vpeak)</w:t>
+      <w:r>
+        <w:rPr>
+          <w:sz w:val="24"/>
+          <w:szCs w:val="24"/>
+        </w:rPr>
+        <w:t xml:space="preserve"> la sortie de U2B. (12*2 = 24 </w:t>
+      </w:r>
+      <w:proofErr w:type="spellStart"/>
+      <w:r>
+        <w:rPr>
+          <w:sz w:val="24"/>
+          <w:szCs w:val="24"/>
+        </w:rPr>
+        <w:t>Vpeak</w:t>
+      </w:r>
+      <w:proofErr w:type="spellEnd"/>
+      <w:r>
+        <w:rPr>
+          <w:sz w:val="24"/>
+          <w:szCs w:val="24"/>
+        </w:rPr>
+        <w:t>)</w:t>
       </w:r>
       <w:r>
         <w:rPr>
@@ -929,8 +1055,18 @@
                 <w:sz w:val="24"/>
                 <w:szCs w:val="24"/>
               </w:rPr>
-              <w:t>Bug présent?</w:t>
-            </w:r>
+              <w:t xml:space="preserve">Bug </w:t>
+            </w:r>
+            <w:proofErr w:type="gramStart"/>
+            <w:r>
+              <w:rPr>
+                <w:b/>
+                <w:sz w:val="24"/>
+                <w:szCs w:val="24"/>
+              </w:rPr>
+              <w:t>présent?</w:t>
+            </w:r>
+            <w:proofErr w:type="gramEnd"/>
           </w:p>
           <w:p>
             <w:pPr>
@@ -991,6 +1127,14 @@
                 <w:szCs w:val="24"/>
               </w:rPr>
             </w:pPr>
+            <w:r>
+              <w:rPr>
+                <w:b/>
+                <w:sz w:val="24"/>
+                <w:szCs w:val="24"/>
+              </w:rPr>
+              <w:t>03-AVR-2017</w:t>
+            </w:r>
           </w:p>
         </w:tc>
         <w:tc>
@@ -1005,6 +1149,32 @@
                 <w:szCs w:val="24"/>
               </w:rPr>
             </w:pPr>
+            <w:r>
+              <w:rPr>
+                <w:b/>
+                <w:sz w:val="24"/>
+                <w:szCs w:val="24"/>
+              </w:rPr>
+              <w:t>L’ampli-op de puissance U3 entre en thermal-</w:t>
+            </w:r>
+            <w:proofErr w:type="spellStart"/>
+            <w:r>
+              <w:rPr>
+                <w:b/>
+                <w:sz w:val="24"/>
+                <w:szCs w:val="24"/>
+              </w:rPr>
+              <w:t>shutdown</w:t>
+            </w:r>
+            <w:proofErr w:type="spellEnd"/>
+            <w:r>
+              <w:rPr>
+                <w:b/>
+                <w:sz w:val="24"/>
+                <w:szCs w:val="24"/>
+              </w:rPr>
+              <w:t xml:space="preserve"> lorsqu’on dépasse 20kHz. </w:t>
+            </w:r>
           </w:p>
         </w:tc>
         <w:tc>
@@ -1019,6 +1189,16 @@
                 <w:szCs w:val="24"/>
               </w:rPr>
             </w:pPr>
+            <w:proofErr w:type="gramStart"/>
+            <w:r>
+              <w:rPr>
+                <w:b/>
+                <w:sz w:val="24"/>
+                <w:szCs w:val="24"/>
+              </w:rPr>
+              <w:t>oui</w:t>
+            </w:r>
+            <w:proofErr w:type="gramEnd"/>
           </w:p>
         </w:tc>
         <w:tc>
@@ -1033,6 +1213,42 @@
                 <w:szCs w:val="24"/>
               </w:rPr>
             </w:pPr>
+            <w:r>
+              <w:rPr>
+                <w:b/>
+                <w:sz w:val="24"/>
+                <w:szCs w:val="24"/>
+              </w:rPr>
+              <w:t>Topologie de l’étage de puissance – mettre des résistances de « </w:t>
+            </w:r>
+            <w:proofErr w:type="spellStart"/>
+            <w:r>
+              <w:rPr>
+                <w:b/>
+                <w:sz w:val="24"/>
+                <w:szCs w:val="24"/>
+              </w:rPr>
+              <w:t>load</w:t>
+            </w:r>
+            <w:proofErr w:type="spellEnd"/>
+            <w:r>
+              <w:rPr>
+                <w:b/>
+                <w:sz w:val="24"/>
+                <w:szCs w:val="24"/>
+              </w:rPr>
+              <w:t xml:space="preserve"> sharing ». Voir ce</w:t>
+            </w:r>
+            <w:hyperlink r:id="rId5" w:history="1">
+              <w:r>
+                <w:rPr>
+                  <w:rStyle w:val="Hyperlink"/>
+                  <w:sz w:val="24"/>
+                  <w:szCs w:val="24"/>
+                </w:rPr>
+                <w:t xml:space="preserve"> lien</w:t>
+              </w:r>
+            </w:hyperlink>
           </w:p>
         </w:tc>
       </w:tr>
@@ -1053,6 +1269,14 @@
                 <w:szCs w:val="24"/>
               </w:rPr>
             </w:pPr>
+            <w:r>
+              <w:rPr>
+                <w:b/>
+                <w:sz w:val="24"/>
+                <w:szCs w:val="24"/>
+              </w:rPr>
+              <w:t>04-AVR-2017</w:t>
+            </w:r>
           </w:p>
         </w:tc>
         <w:tc>
@@ -1067,6 +1291,32 @@
                 <w:szCs w:val="24"/>
               </w:rPr>
             </w:pPr>
+            <w:r>
+              <w:rPr>
+                <w:b/>
+                <w:sz w:val="24"/>
+                <w:szCs w:val="24"/>
+              </w:rPr>
+              <w:t xml:space="preserve">Réussite du test pour toute la plage de fréquence. Toutefois avec la nouvelle topologie on arrive seulement à 12V </w:t>
+            </w:r>
+            <w:proofErr w:type="spellStart"/>
+            <w:r>
+              <w:rPr>
+                <w:b/>
+                <w:sz w:val="24"/>
+                <w:szCs w:val="24"/>
+              </w:rPr>
+              <w:t>peak-peak</w:t>
+            </w:r>
+            <w:proofErr w:type="spellEnd"/>
+            <w:r>
+              <w:rPr>
+                <w:b/>
+                <w:sz w:val="24"/>
+                <w:szCs w:val="24"/>
+              </w:rPr>
+              <w:t xml:space="preserve"> (non-problématique)</w:t>
+            </w:r>
           </w:p>
         </w:tc>
         <w:tc>
@@ -1081,6 +1331,16 @@
                 <w:szCs w:val="24"/>
               </w:rPr>
             </w:pPr>
+            <w:proofErr w:type="gramStart"/>
+            <w:r>
+              <w:rPr>
+                <w:b/>
+                <w:sz w:val="24"/>
+                <w:szCs w:val="24"/>
+              </w:rPr>
+              <w:t>non</w:t>
+            </w:r>
+            <w:proofErr w:type="gramEnd"/>
           </w:p>
         </w:tc>
         <w:tc>
@@ -1235,312 +1495,14 @@
     </w:p>
     <w:p>
       <w:pPr>
-        <w:pStyle w:val="ListParagraph"/>
         <w:rPr>
           <w:b/>
           <w:sz w:val="44"/>
           <w:szCs w:val="44"/>
         </w:rPr>
       </w:pPr>
-    </w:p>
-    <w:p>
-      <w:pPr>
-        <w:rPr>
-          <w:b/>
-          <w:sz w:val="44"/>
-          <w:szCs w:val="44"/>
-        </w:rPr>
-      </w:pPr>
-      <w:r>
-        <w:rPr>
-          <w:b/>
-          <w:sz w:val="44"/>
-          <w:szCs w:val="44"/>
-        </w:rPr>
-        <w:br w:type="page"/>
-      </w:r>
-    </w:p>
-    <w:p>
-      <w:pPr>
-        <w:pStyle w:val="ListParagraph"/>
-        <w:numPr>
-          <w:ilvl w:val="0"/>
-          <w:numId w:val="1"/>
-        </w:numPr>
-        <w:rPr>
-          <w:b/>
-          <w:sz w:val="44"/>
-          <w:szCs w:val="44"/>
-        </w:rPr>
-      </w:pPr>
-      <w:r>
-        <w:rPr>
-          <w:b/>
-          <w:sz w:val="44"/>
-          <w:szCs w:val="44"/>
-        </w:rPr>
-        <w:lastRenderedPageBreak/>
-        <w:t>Bugs et problèmes suite aux tests</w:t>
-      </w:r>
-    </w:p>
-    <w:tbl>
-      <w:tblPr>
-        <w:tblStyle w:val="TableGrid"/>
-        <w:tblW w:w="9497" w:type="dxa"/>
-        <w:tblInd w:w="421" w:type="dxa"/>
-        <w:tblLook w:val="04A0" w:firstRow="1" w:lastRow="0" w:firstColumn="1" w:lastColumn="0" w:noHBand="0" w:noVBand="1"/>
-      </w:tblPr>
-      <w:tblGrid>
-        <w:gridCol w:w="1842"/>
-        <w:gridCol w:w="4820"/>
-        <w:gridCol w:w="2835"/>
-      </w:tblGrid>
-      <w:tr>
-        <w:tc>
-          <w:tcPr>
-            <w:tcW w:w="1842" w:type="dxa"/>
-            <w:shd w:val="clear" w:color="auto" w:fill="D5DCE4" w:themeFill="text2" w:themeFillTint="33"/>
-          </w:tcPr>
-          <w:p>
-            <w:pPr>
-              <w:pStyle w:val="ListParagraph"/>
-              <w:ind w:left="0"/>
-              <w:rPr>
-                <w:b/>
-                <w:sz w:val="24"/>
-                <w:szCs w:val="44"/>
-              </w:rPr>
-            </w:pPr>
-            <w:r>
-              <w:rPr>
-                <w:b/>
-                <w:sz w:val="24"/>
-                <w:szCs w:val="44"/>
-              </w:rPr>
-              <w:t>Numéro du Bug</w:t>
-            </w:r>
-          </w:p>
-        </w:tc>
-        <w:tc>
-          <w:tcPr>
-            <w:tcW w:w="4820" w:type="dxa"/>
-            <w:shd w:val="clear" w:color="auto" w:fill="D5DCE4" w:themeFill="text2" w:themeFillTint="33"/>
-          </w:tcPr>
-          <w:p>
-            <w:pPr>
-              <w:pStyle w:val="ListParagraph"/>
-              <w:ind w:left="0"/>
-              <w:rPr>
-                <w:b/>
-                <w:sz w:val="24"/>
-                <w:szCs w:val="44"/>
-              </w:rPr>
-            </w:pPr>
-            <w:r>
-              <w:rPr>
-                <w:b/>
-                <w:sz w:val="24"/>
-                <w:szCs w:val="44"/>
-              </w:rPr>
-              <w:t>Description du Bug</w:t>
-            </w:r>
-          </w:p>
-        </w:tc>
-        <w:tc>
-          <w:tcPr>
-            <w:tcW w:w="2835" w:type="dxa"/>
-            <w:shd w:val="clear" w:color="auto" w:fill="D5DCE4" w:themeFill="text2" w:themeFillTint="33"/>
-          </w:tcPr>
-          <w:p>
-            <w:pPr>
-              <w:pStyle w:val="ListParagraph"/>
-              <w:ind w:left="0"/>
-              <w:rPr>
-                <w:b/>
-                <w:sz w:val="24"/>
-                <w:szCs w:val="44"/>
-              </w:rPr>
-            </w:pPr>
-            <w:r>
-              <w:rPr>
-                <w:b/>
-                <w:sz w:val="24"/>
-                <w:szCs w:val="44"/>
-              </w:rPr>
-              <w:t>Liens vers la traçabilité (GIT)</w:t>
-            </w:r>
-          </w:p>
-        </w:tc>
-      </w:tr>
-      <w:tr>
-        <w:trPr>
-          <w:trHeight w:val="784"/>
-        </w:trPr>
-        <w:tc>
-          <w:tcPr>
-            <w:tcW w:w="1842" w:type="dxa"/>
-          </w:tcPr>
-          <w:p>
-            <w:pPr>
-              <w:pStyle w:val="ListParagraph"/>
-              <w:ind w:left="0"/>
-              <w:rPr>
-                <w:b/>
-                <w:sz w:val="24"/>
-                <w:szCs w:val="44"/>
-              </w:rPr>
-            </w:pPr>
-          </w:p>
-        </w:tc>
-        <w:tc>
-          <w:tcPr>
-            <w:tcW w:w="4820" w:type="dxa"/>
-          </w:tcPr>
-          <w:p>
-            <w:pPr>
-              <w:pStyle w:val="ListParagraph"/>
-              <w:ind w:left="0"/>
-              <w:rPr>
-                <w:b/>
-                <w:sz w:val="24"/>
-                <w:szCs w:val="44"/>
-              </w:rPr>
-            </w:pPr>
-          </w:p>
-        </w:tc>
-        <w:tc>
-          <w:tcPr>
-            <w:tcW w:w="2835" w:type="dxa"/>
-          </w:tcPr>
-          <w:p>
-            <w:pPr>
-              <w:pStyle w:val="ListParagraph"/>
-              <w:ind w:left="0"/>
-              <w:rPr>
-                <w:b/>
-                <w:sz w:val="24"/>
-                <w:szCs w:val="44"/>
-              </w:rPr>
-            </w:pPr>
-          </w:p>
-        </w:tc>
-      </w:tr>
-      <w:tr>
-        <w:trPr>
-          <w:trHeight w:val="852"/>
-        </w:trPr>
-        <w:tc>
-          <w:tcPr>
-            <w:tcW w:w="1842" w:type="dxa"/>
-          </w:tcPr>
-          <w:p>
-            <w:pPr>
-              <w:pStyle w:val="ListParagraph"/>
-              <w:ind w:left="0"/>
-              <w:rPr>
-                <w:b/>
-                <w:sz w:val="24"/>
-                <w:szCs w:val="44"/>
-              </w:rPr>
-            </w:pPr>
-          </w:p>
-        </w:tc>
-        <w:tc>
-          <w:tcPr>
-            <w:tcW w:w="4820" w:type="dxa"/>
-          </w:tcPr>
-          <w:p>
-            <w:pPr>
-              <w:pStyle w:val="ListParagraph"/>
-              <w:ind w:left="0"/>
-              <w:rPr>
-                <w:b/>
-                <w:sz w:val="24"/>
-                <w:szCs w:val="44"/>
-              </w:rPr>
-            </w:pPr>
-          </w:p>
-        </w:tc>
-        <w:tc>
-          <w:tcPr>
-            <w:tcW w:w="2835" w:type="dxa"/>
-          </w:tcPr>
-          <w:p>
-            <w:pPr>
-              <w:pStyle w:val="ListParagraph"/>
-              <w:ind w:left="0"/>
-              <w:rPr>
-                <w:b/>
-                <w:sz w:val="24"/>
-                <w:szCs w:val="44"/>
-              </w:rPr>
-            </w:pPr>
-          </w:p>
-        </w:tc>
-      </w:tr>
-      <w:tr>
-        <w:trPr>
-          <w:trHeight w:val="849"/>
-        </w:trPr>
-        <w:tc>
-          <w:tcPr>
-            <w:tcW w:w="1842" w:type="dxa"/>
-          </w:tcPr>
-          <w:p>
-            <w:pPr>
-              <w:pStyle w:val="ListParagraph"/>
-              <w:ind w:left="0"/>
-              <w:rPr>
-                <w:b/>
-                <w:sz w:val="24"/>
-                <w:szCs w:val="44"/>
-              </w:rPr>
-            </w:pPr>
-          </w:p>
-        </w:tc>
-        <w:tc>
-          <w:tcPr>
-            <w:tcW w:w="4820" w:type="dxa"/>
-          </w:tcPr>
-          <w:p>
-            <w:pPr>
-              <w:pStyle w:val="ListParagraph"/>
-              <w:ind w:left="0"/>
-              <w:rPr>
-                <w:b/>
-                <w:sz w:val="24"/>
-                <w:szCs w:val="44"/>
-              </w:rPr>
-            </w:pPr>
-          </w:p>
-        </w:tc>
-        <w:tc>
-          <w:tcPr>
-            <w:tcW w:w="2835" w:type="dxa"/>
-          </w:tcPr>
-          <w:p>
-            <w:pPr>
-              <w:pStyle w:val="ListParagraph"/>
-              <w:ind w:left="0"/>
-              <w:rPr>
-                <w:b/>
-                <w:sz w:val="24"/>
-                <w:szCs w:val="44"/>
-              </w:rPr>
-            </w:pPr>
-          </w:p>
-        </w:tc>
-      </w:tr>
-    </w:tbl>
-    <w:p>
-      <w:pPr>
-        <w:pStyle w:val="ListParagraph"/>
-        <w:rPr>
-          <w:b/>
-          <w:sz w:val="24"/>
-          <w:szCs w:val="44"/>
-        </w:rPr>
-      </w:pPr>
+      <w:bookmarkStart w:id="0" w:name="_GoBack"/>
+      <w:bookmarkEnd w:id="0"/>
     </w:p>
     <w:sectPr>
       <w:pgSz w:w="12240" w:h="15840"/>
@@ -2427,6 +2389,17 @@
       <w:contextualSpacing/>
     </w:pPr>
   </w:style>
+  <w:style w:type="character" w:styleId="Hyperlink">
+    <w:name w:val="Hyperlink"/>
+    <w:basedOn w:val="DefaultParagraphFont"/>
+    <w:uiPriority w:val="99"/>
+    <w:unhideWhenUsed/>
+    <w:rsid w:val="0074733A"/>
+    <w:rPr>
+      <w:color w:val="0563C1" w:themeColor="hyperlink"/>
+      <w:u w:val="single"/>
+    </w:rPr>
+  </w:style>
 </w:styles>
 </file>
 

</xml_diff>